<commit_message>
corrección de base de datos
</commit_message>
<xml_diff>
--- a/docs/Formato Memoria SAF 05-04-23.docx
+++ b/docs/Formato Memoria SAF 05-04-23.docx
@@ -1,6 +1,6 @@
 
 <file path=word/document.xml><?xml version="1.0" encoding="utf-8"?>
-<w:document xmlns:wpc="http://schemas.microsoft.com/office/word/2010/wordprocessingCanvas" xmlns:cx="http://schemas.microsoft.com/office/drawing/2014/chartex" xmlns:cx1="http://schemas.microsoft.com/office/drawing/2015/9/8/chartex" xmlns:cx2="http://schemas.microsoft.com/office/drawing/2015/10/21/chartex" xmlns:cx3="http://schemas.microsoft.com/office/drawing/2016/5/9/chartex" xmlns:cx4="http://schemas.microsoft.com/office/drawing/2016/5/10/chartex" xmlns:cx5="http://schemas.microsoft.com/office/drawing/2016/5/11/chartex" xmlns:cx6="http://schemas.microsoft.com/office/drawing/2016/5/12/chartex" xmlns:cx7="http://schemas.microsoft.com/office/drawing/2016/5/13/chartex" xmlns:cx8="http://schemas.microsoft.com/office/drawing/2016/5/14/chartex" xmlns:mc="http://schemas.openxmlformats.org/markup-compatibility/2006" xmlns:aink="http://schemas.microsoft.com/office/drawing/2016/ink" xmlns:am3d="http://schemas.microsoft.com/office/drawing/2017/model3d" xmlns:o="urn:schemas-microsoft-com:office:office" xmlns:oel="http://schemas.microsoft.com/office/2019/extlst" xmlns:r="http://schemas.openxmlformats.org/officeDocument/2006/relationships" xmlns:m="http://schemas.openxmlformats.org/officeDocument/2006/math" xmlns:v="urn:schemas-microsoft-com:vml" xmlns:wp14="http://schemas.microsoft.com/office/word/2010/wordprocessingDrawing" xmlns:wp="http://schemas.openxmlformats.org/drawingml/2006/wordprocessingDrawing" xmlns:w10="urn:schemas-microsoft-com:office:word" xmlns:w="http://schemas.openxmlformats.org/wordprocessingml/2006/main" xmlns:w14="http://schemas.microsoft.com/office/word/2010/wordml" xmlns:w15="http://schemas.microsoft.com/office/word/2012/wordml" xmlns:w16cex="http://schemas.microsoft.com/office/word/2018/wordml/cex" xmlns:w16cid="http://schemas.microsoft.com/office/word/2016/wordml/cid" xmlns:w16="http://schemas.microsoft.com/office/word/2018/wordml" xmlns:w16sdtdh="http://schemas.microsoft.com/office/word/2020/wordml/sdtdatahash" xmlns:w16se="http://schemas.microsoft.com/office/word/2015/wordml/symex" xmlns:wpg="http://schemas.microsoft.com/office/word/2010/wordprocessingGroup" xmlns:wpi="http://schemas.microsoft.com/office/word/2010/wordprocessingInk" xmlns:wne="http://schemas.microsoft.com/office/word/2006/wordml" xmlns:wps="http://schemas.microsoft.com/office/word/2010/wordprocessingShape" mc:Ignorable="w14 w15 w16se w16cid w16 w16cex w16sdtdh wp14">
+<w:document xmlns:wpc="http://schemas.microsoft.com/office/word/2010/wordprocessingCanvas" xmlns:cx="http://schemas.microsoft.com/office/drawing/2014/chartex" xmlns:cx1="http://schemas.microsoft.com/office/drawing/2015/9/8/chartex" xmlns:cx2="http://schemas.microsoft.com/office/drawing/2015/10/21/chartex" xmlns:cx3="http://schemas.microsoft.com/office/drawing/2016/5/9/chartex" xmlns:cx4="http://schemas.microsoft.com/office/drawing/2016/5/10/chartex" xmlns:cx5="http://schemas.microsoft.com/office/drawing/2016/5/11/chartex" xmlns:cx6="http://schemas.microsoft.com/office/drawing/2016/5/12/chartex" xmlns:cx7="http://schemas.microsoft.com/office/drawing/2016/5/13/chartex" xmlns:cx8="http://schemas.microsoft.com/office/drawing/2016/5/14/chartex" xmlns:mc="http://schemas.openxmlformats.org/markup-compatibility/2006" xmlns:aink="http://schemas.microsoft.com/office/drawing/2016/ink" xmlns:am3d="http://schemas.microsoft.com/office/drawing/2017/model3d" xmlns:o="urn:schemas-microsoft-com:office:office" xmlns:oel="http://schemas.microsoft.com/office/2019/extlst" xmlns:r="http://schemas.openxmlformats.org/officeDocument/2006/relationships" xmlns:m="http://schemas.openxmlformats.org/officeDocument/2006/math" xmlns:v="urn:schemas-microsoft-com:vml" xmlns:wp14="http://schemas.microsoft.com/office/word/2010/wordprocessingDrawing" xmlns:wp="http://schemas.openxmlformats.org/drawingml/2006/wordprocessingDrawing" xmlns:w10="urn:schemas-microsoft-com:office:word" xmlns:w="http://schemas.openxmlformats.org/wordprocessingml/2006/main" xmlns:w14="http://schemas.microsoft.com/office/word/2010/wordml" xmlns:w15="http://schemas.microsoft.com/office/word/2012/wordml" xmlns:w16cex="http://schemas.microsoft.com/office/word/2018/wordml/cex" xmlns:w16cid="http://schemas.microsoft.com/office/word/2016/wordml/cid" xmlns:w16="http://schemas.microsoft.com/office/word/2018/wordml" xmlns:w16du="http://schemas.microsoft.com/office/word/2023/wordml/word16du" xmlns:w16sdtdh="http://schemas.microsoft.com/office/word/2020/wordml/sdtdatahash" xmlns:w16se="http://schemas.microsoft.com/office/word/2015/wordml/symex" xmlns:wpg="http://schemas.microsoft.com/office/word/2010/wordprocessingGroup" xmlns:wpi="http://schemas.microsoft.com/office/word/2010/wordprocessingInk" xmlns:wne="http://schemas.microsoft.com/office/word/2006/wordml" xmlns:wps="http://schemas.microsoft.com/office/word/2010/wordprocessingShape" mc:Ignorable="w14 w15 w16se w16cid w16 w16cex w16sdtdh w16du wp14">
   <w:body>
     <w:p>
       <w:pPr>
@@ -187,7 +187,7 @@
           </mc:Choice>
           <mc:Fallback>
             <w:pict>
-              <v:rect id="Rectangle 40" o:spid="_x0000_s1026" style="position:absolute;left:0;text-align:left;margin-left:150.15pt;margin-top:26.7pt;width:272.4pt;height:60.15pt;z-index:251656704;visibility:visible;mso-wrap-style:square;mso-width-percent:0;mso-height-percent:0;mso-wrap-distance-left:9pt;mso-wrap-distance-top:0;mso-wrap-distance-right:9pt;mso-wrap-distance-bottom:0;mso-position-horizontal:absolute;mso-position-horizontal-relative:text;mso-position-vertical:absolute;mso-position-vertical-relative:text;mso-width-percent:0;mso-height-percent:0;mso-width-relative:page;mso-height-relative:page;v-text-anchor:top" o:gfxdata="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" o:allowincell="f" filled="f" stroked="f" strokeweight="0">
+              <v:rect w14:anchorId="028A4AEB" id="Rectangle 40" o:spid="_x0000_s1026" style="position:absolute;left:0;text-align:left;margin-left:150.15pt;margin-top:26.7pt;width:272.4pt;height:60.15pt;z-index:251656704;visibility:visible;mso-wrap-style:square;mso-width-percent:0;mso-height-percent:0;mso-wrap-distance-left:9pt;mso-wrap-distance-top:0;mso-wrap-distance-right:9pt;mso-wrap-distance-bottom:0;mso-position-horizontal:absolute;mso-position-horizontal-relative:text;mso-position-vertical:absolute;mso-position-vertical-relative:text;mso-width-percent:0;mso-height-percent:0;mso-width-relative:page;mso-height-relative:page;v-text-anchor:top" o:gfxdata="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" o:allowincell="f" filled="f" stroked="f" strokeweight="0">
                 <v:textbox inset="0,0,0,0">
                   <w:txbxContent>
                     <w:p>
@@ -1243,7 +1243,7 @@
           </mc:Choice>
           <mc:Fallback>
             <w:pict>
-              <v:rect id="Rectangle 37" o:spid="_x0000_s1029" style="position:absolute;left:0;text-align:left;margin-left:138.15pt;margin-top:25.95pt;width:272.4pt;height:60.15pt;z-index:251654656;visibility:visible;mso-wrap-style:square;mso-width-percent:0;mso-height-percent:0;mso-wrap-distance-left:9pt;mso-wrap-distance-top:0;mso-wrap-distance-right:9pt;mso-wrap-distance-bottom:0;mso-position-horizontal:absolute;mso-position-horizontal-relative:text;mso-position-vertical:absolute;mso-position-vertical-relative:text;mso-width-percent:0;mso-height-percent:0;mso-width-relative:page;mso-height-relative:page;v-text-anchor:top" o:gfxdata="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" o:allowincell="f" filled="f" stroked="f" strokeweight="0">
+              <v:rect w14:anchorId="028A4AFF" id="Rectangle 37" o:spid="_x0000_s1027" style="position:absolute;left:0;text-align:left;margin-left:138.15pt;margin-top:25.95pt;width:272.4pt;height:60.15pt;z-index:251654656;visibility:visible;mso-wrap-style:square;mso-width-percent:0;mso-height-percent:0;mso-wrap-distance-left:9pt;mso-wrap-distance-top:0;mso-wrap-distance-right:9pt;mso-wrap-distance-bottom:0;mso-position-horizontal:absolute;mso-position-horizontal-relative:text;mso-position-vertical:absolute;mso-position-vertical-relative:text;mso-width-percent:0;mso-height-percent:0;mso-width-relative:page;mso-height-relative:page;v-text-anchor:top" o:gfxdata="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" o:allowincell="f" filled="f" stroked="f" strokeweight="0">
                 <v:textbox inset="0,0,0,0">
                   <w:txbxContent>
                     <w:p>
@@ -1582,7 +1582,6 @@
           <w:szCs w:val="24"/>
           <w:lang w:val="es-MX"/>
         </w:rPr>
-        <w:lastRenderedPageBreak/>
         <w:t>Í</w:t>
       </w:r>
       <w:r>
@@ -3415,7 +3414,23 @@
           <w:rFonts w:ascii="Times New Roman" w:hAnsi="Times New Roman"/>
           <w:szCs w:val="24"/>
         </w:rPr>
-        <w:t xml:space="preserve"> sangría, letra Times New Roman 12, interlineado 1.5. Los títulos de los capítulos van en mayúsculas y negritas</w:t>
+        <w:t xml:space="preserve"> sangría, letra Times New </w:t>
+      </w:r>
+      <w:proofErr w:type="spellStart"/>
+      <w:r>
+        <w:rPr>
+          <w:rFonts w:ascii="Times New Roman" w:hAnsi="Times New Roman"/>
+          <w:szCs w:val="24"/>
+        </w:rPr>
+        <w:t>Roman</w:t>
+      </w:r>
+      <w:proofErr w:type="spellEnd"/>
+      <w:r>
+        <w:rPr>
+          <w:rFonts w:ascii="Times New Roman" w:hAnsi="Times New Roman"/>
+          <w:szCs w:val="24"/>
+        </w:rPr>
+        <w:t xml:space="preserve"> 12, interlineado 1.5. Los títulos de los capítulos van en mayúsculas y negritas</w:t>
       </w:r>
       <w:r>
         <w:rPr>
@@ -5350,6 +5365,7 @@
           <w:id w:val="-369068992"/>
           <w:citation/>
         </w:sdtPr>
+        <w:sdtEndPr/>
         <w:sdtContent>
           <w:r>
             <w:rPr>
@@ -5410,6 +5426,7 @@
           <w:id w:val="-1537263576"/>
           <w:citation/>
         </w:sdtPr>
+        <w:sdtEndPr/>
         <w:sdtContent>
           <w:r>
             <w:rPr>
@@ -6124,7 +6141,7 @@
 </file>
 
 <file path=word/endnotes.xml><?xml version="1.0" encoding="utf-8"?>
-<w:endnotes xmlns:wpc="http://schemas.microsoft.com/office/word/2010/wordprocessingCanvas" xmlns:cx="http://schemas.microsoft.com/office/drawing/2014/chartex" xmlns:cx1="http://schemas.microsoft.com/office/drawing/2015/9/8/chartex" xmlns:cx2="http://schemas.microsoft.com/office/drawing/2015/10/21/chartex" xmlns:cx3="http://schemas.microsoft.com/office/drawing/2016/5/9/chartex" xmlns:cx4="http://schemas.microsoft.com/office/drawing/2016/5/10/chartex" xmlns:cx5="http://schemas.microsoft.com/office/drawing/2016/5/11/chartex" xmlns:cx6="http://schemas.microsoft.com/office/drawing/2016/5/12/chartex" xmlns:cx7="http://schemas.microsoft.com/office/drawing/2016/5/13/chartex" xmlns:cx8="http://schemas.microsoft.com/office/drawing/2016/5/14/chartex" xmlns:mc="http://schemas.openxmlformats.org/markup-compatibility/2006" xmlns:aink="http://schemas.microsoft.com/office/drawing/2016/ink" xmlns:am3d="http://schemas.microsoft.com/office/drawing/2017/model3d" xmlns:o="urn:schemas-microsoft-com:office:office" xmlns:oel="http://schemas.microsoft.com/office/2019/extlst" xmlns:r="http://schemas.openxmlformats.org/officeDocument/2006/relationships" xmlns:m="http://schemas.openxmlformats.org/officeDocument/2006/math" xmlns:v="urn:schemas-microsoft-com:vml" xmlns:wp14="http://schemas.microsoft.com/office/word/2010/wordprocessingDrawing" xmlns:wp="http://schemas.openxmlformats.org/drawingml/2006/wordprocessingDrawing" xmlns:w10="urn:schemas-microsoft-com:office:word" xmlns:w="http://schemas.openxmlformats.org/wordprocessingml/2006/main" xmlns:w14="http://schemas.microsoft.com/office/word/2010/wordml" xmlns:w15="http://schemas.microsoft.com/office/word/2012/wordml" xmlns:w16cex="http://schemas.microsoft.com/office/word/2018/wordml/cex" xmlns:w16cid="http://schemas.microsoft.com/office/word/2016/wordml/cid" xmlns:w16="http://schemas.microsoft.com/office/word/2018/wordml" xmlns:w16sdtdh="http://schemas.microsoft.com/office/word/2020/wordml/sdtdatahash" xmlns:w16se="http://schemas.microsoft.com/office/word/2015/wordml/symex" xmlns:wpg="http://schemas.microsoft.com/office/word/2010/wordprocessingGroup" xmlns:wpi="http://schemas.microsoft.com/office/word/2010/wordprocessingInk" xmlns:wne="http://schemas.microsoft.com/office/word/2006/wordml" xmlns:wps="http://schemas.microsoft.com/office/word/2010/wordprocessingShape" mc:Ignorable="w14 w15 w16se w16cid w16 w16cex w16sdtdh wp14">
+<w:endnotes xmlns:wpc="http://schemas.microsoft.com/office/word/2010/wordprocessingCanvas" xmlns:cx="http://schemas.microsoft.com/office/drawing/2014/chartex" xmlns:cx1="http://schemas.microsoft.com/office/drawing/2015/9/8/chartex" xmlns:cx2="http://schemas.microsoft.com/office/drawing/2015/10/21/chartex" xmlns:cx3="http://schemas.microsoft.com/office/drawing/2016/5/9/chartex" xmlns:cx4="http://schemas.microsoft.com/office/drawing/2016/5/10/chartex" xmlns:cx5="http://schemas.microsoft.com/office/drawing/2016/5/11/chartex" xmlns:cx6="http://schemas.microsoft.com/office/drawing/2016/5/12/chartex" xmlns:cx7="http://schemas.microsoft.com/office/drawing/2016/5/13/chartex" xmlns:cx8="http://schemas.microsoft.com/office/drawing/2016/5/14/chartex" xmlns:mc="http://schemas.openxmlformats.org/markup-compatibility/2006" xmlns:aink="http://schemas.microsoft.com/office/drawing/2016/ink" xmlns:am3d="http://schemas.microsoft.com/office/drawing/2017/model3d" xmlns:o="urn:schemas-microsoft-com:office:office" xmlns:oel="http://schemas.microsoft.com/office/2019/extlst" xmlns:r="http://schemas.openxmlformats.org/officeDocument/2006/relationships" xmlns:m="http://schemas.openxmlformats.org/officeDocument/2006/math" xmlns:v="urn:schemas-microsoft-com:vml" xmlns:wp14="http://schemas.microsoft.com/office/word/2010/wordprocessingDrawing" xmlns:wp="http://schemas.openxmlformats.org/drawingml/2006/wordprocessingDrawing" xmlns:w10="urn:schemas-microsoft-com:office:word" xmlns:w="http://schemas.openxmlformats.org/wordprocessingml/2006/main" xmlns:w14="http://schemas.microsoft.com/office/word/2010/wordml" xmlns:w15="http://schemas.microsoft.com/office/word/2012/wordml" xmlns:w16cex="http://schemas.microsoft.com/office/word/2018/wordml/cex" xmlns:w16cid="http://schemas.microsoft.com/office/word/2016/wordml/cid" xmlns:w16="http://schemas.microsoft.com/office/word/2018/wordml" xmlns:w16du="http://schemas.microsoft.com/office/word/2023/wordml/word16du" xmlns:w16sdtdh="http://schemas.microsoft.com/office/word/2020/wordml/sdtdatahash" xmlns:w16se="http://schemas.microsoft.com/office/word/2015/wordml/symex" xmlns:wpg="http://schemas.microsoft.com/office/word/2010/wordprocessingGroup" xmlns:wpi="http://schemas.microsoft.com/office/word/2010/wordprocessingInk" xmlns:wne="http://schemas.microsoft.com/office/word/2006/wordml" xmlns:wps="http://schemas.microsoft.com/office/word/2010/wordprocessingShape" mc:Ignorable="w14 w15 w16se w16cid w16 w16cex w16sdtdh w16du wp14">
   <w:endnote w:type="separator" w:id="-1">
     <w:p>
       <w:r>
@@ -6143,7 +6160,7 @@
 </file>
 
 <file path=word/footer1.xml><?xml version="1.0" encoding="utf-8"?>
-<w:ftr xmlns:wpc="http://schemas.microsoft.com/office/word/2010/wordprocessingCanvas" xmlns:cx="http://schemas.microsoft.com/office/drawing/2014/chartex" xmlns:cx1="http://schemas.microsoft.com/office/drawing/2015/9/8/chartex" xmlns:cx2="http://schemas.microsoft.com/office/drawing/2015/10/21/chartex" xmlns:cx3="http://schemas.microsoft.com/office/drawing/2016/5/9/chartex" xmlns:cx4="http://schemas.microsoft.com/office/drawing/2016/5/10/chartex" xmlns:cx5="http://schemas.microsoft.com/office/drawing/2016/5/11/chartex" xmlns:cx6="http://schemas.microsoft.com/office/drawing/2016/5/12/chartex" xmlns:cx7="http://schemas.microsoft.com/office/drawing/2016/5/13/chartex" xmlns:cx8="http://schemas.microsoft.com/office/drawing/2016/5/14/chartex" xmlns:mc="http://schemas.openxmlformats.org/markup-compatibility/2006" xmlns:aink="http://schemas.microsoft.com/office/drawing/2016/ink" xmlns:am3d="http://schemas.microsoft.com/office/drawing/2017/model3d" xmlns:o="urn:schemas-microsoft-com:office:office" xmlns:oel="http://schemas.microsoft.com/office/2019/extlst" xmlns:r="http://schemas.openxmlformats.org/officeDocument/2006/relationships" xmlns:m="http://schemas.openxmlformats.org/officeDocument/2006/math" xmlns:v="urn:schemas-microsoft-com:vml" xmlns:wp14="http://schemas.microsoft.com/office/word/2010/wordprocessingDrawing" xmlns:wp="http://schemas.openxmlformats.org/drawingml/2006/wordprocessingDrawing" xmlns:w10="urn:schemas-microsoft-com:office:word" xmlns:w="http://schemas.openxmlformats.org/wordprocessingml/2006/main" xmlns:w14="http://schemas.microsoft.com/office/word/2010/wordml" xmlns:w15="http://schemas.microsoft.com/office/word/2012/wordml" xmlns:w16cex="http://schemas.microsoft.com/office/word/2018/wordml/cex" xmlns:w16cid="http://schemas.microsoft.com/office/word/2016/wordml/cid" xmlns:w16="http://schemas.microsoft.com/office/word/2018/wordml" xmlns:w16sdtdh="http://schemas.microsoft.com/office/word/2020/wordml/sdtdatahash" xmlns:w16se="http://schemas.microsoft.com/office/word/2015/wordml/symex" xmlns:wpg="http://schemas.microsoft.com/office/word/2010/wordprocessingGroup" xmlns:wpi="http://schemas.microsoft.com/office/word/2010/wordprocessingInk" xmlns:wne="http://schemas.microsoft.com/office/word/2006/wordml" xmlns:wps="http://schemas.microsoft.com/office/word/2010/wordprocessingShape" mc:Ignorable="w14 w15 w16se w16cid w16 w16cex w16sdtdh wp14">
+<w:ftr xmlns:wpc="http://schemas.microsoft.com/office/word/2010/wordprocessingCanvas" xmlns:cx="http://schemas.microsoft.com/office/drawing/2014/chartex" xmlns:cx1="http://schemas.microsoft.com/office/drawing/2015/9/8/chartex" xmlns:cx2="http://schemas.microsoft.com/office/drawing/2015/10/21/chartex" xmlns:cx3="http://schemas.microsoft.com/office/drawing/2016/5/9/chartex" xmlns:cx4="http://schemas.microsoft.com/office/drawing/2016/5/10/chartex" xmlns:cx5="http://schemas.microsoft.com/office/drawing/2016/5/11/chartex" xmlns:cx6="http://schemas.microsoft.com/office/drawing/2016/5/12/chartex" xmlns:cx7="http://schemas.microsoft.com/office/drawing/2016/5/13/chartex" xmlns:cx8="http://schemas.microsoft.com/office/drawing/2016/5/14/chartex" xmlns:mc="http://schemas.openxmlformats.org/markup-compatibility/2006" xmlns:aink="http://schemas.microsoft.com/office/drawing/2016/ink" xmlns:am3d="http://schemas.microsoft.com/office/drawing/2017/model3d" xmlns:o="urn:schemas-microsoft-com:office:office" xmlns:oel="http://schemas.microsoft.com/office/2019/extlst" xmlns:r="http://schemas.openxmlformats.org/officeDocument/2006/relationships" xmlns:m="http://schemas.openxmlformats.org/officeDocument/2006/math" xmlns:v="urn:schemas-microsoft-com:vml" xmlns:wp14="http://schemas.microsoft.com/office/word/2010/wordprocessingDrawing" xmlns:wp="http://schemas.openxmlformats.org/drawingml/2006/wordprocessingDrawing" xmlns:w10="urn:schemas-microsoft-com:office:word" xmlns:w="http://schemas.openxmlformats.org/wordprocessingml/2006/main" xmlns:w14="http://schemas.microsoft.com/office/word/2010/wordml" xmlns:w15="http://schemas.microsoft.com/office/word/2012/wordml" xmlns:w16cex="http://schemas.microsoft.com/office/word/2018/wordml/cex" xmlns:w16cid="http://schemas.microsoft.com/office/word/2016/wordml/cid" xmlns:w16="http://schemas.microsoft.com/office/word/2018/wordml" xmlns:w16du="http://schemas.microsoft.com/office/word/2023/wordml/word16du" xmlns:w16sdtdh="http://schemas.microsoft.com/office/word/2020/wordml/sdtdatahash" xmlns:w16se="http://schemas.microsoft.com/office/word/2015/wordml/symex" xmlns:wpg="http://schemas.microsoft.com/office/word/2010/wordprocessingGroup" xmlns:wpi="http://schemas.microsoft.com/office/word/2010/wordprocessingInk" xmlns:wne="http://schemas.microsoft.com/office/word/2006/wordml" xmlns:wps="http://schemas.microsoft.com/office/word/2010/wordprocessingShape" mc:Ignorable="w14 w15 w16se w16cid w16 w16cex w16sdtdh w16du wp14">
   <w:p>
     <w:pPr>
       <w:pStyle w:val="Piedepgina"/>
@@ -6181,7 +6198,7 @@
 </file>
 
 <file path=word/footer2.xml><?xml version="1.0" encoding="utf-8"?>
-<w:ftr xmlns:wpc="http://schemas.microsoft.com/office/word/2010/wordprocessingCanvas" xmlns:cx="http://schemas.microsoft.com/office/drawing/2014/chartex" xmlns:cx1="http://schemas.microsoft.com/office/drawing/2015/9/8/chartex" xmlns:cx2="http://schemas.microsoft.com/office/drawing/2015/10/21/chartex" xmlns:cx3="http://schemas.microsoft.com/office/drawing/2016/5/9/chartex" xmlns:cx4="http://schemas.microsoft.com/office/drawing/2016/5/10/chartex" xmlns:cx5="http://schemas.microsoft.com/office/drawing/2016/5/11/chartex" xmlns:cx6="http://schemas.microsoft.com/office/drawing/2016/5/12/chartex" xmlns:cx7="http://schemas.microsoft.com/office/drawing/2016/5/13/chartex" xmlns:cx8="http://schemas.microsoft.com/office/drawing/2016/5/14/chartex" xmlns:mc="http://schemas.openxmlformats.org/markup-compatibility/2006" xmlns:aink="http://schemas.microsoft.com/office/drawing/2016/ink" xmlns:am3d="http://schemas.microsoft.com/office/drawing/2017/model3d" xmlns:o="urn:schemas-microsoft-com:office:office" xmlns:oel="http://schemas.microsoft.com/office/2019/extlst" xmlns:r="http://schemas.openxmlformats.org/officeDocument/2006/relationships" xmlns:m="http://schemas.openxmlformats.org/officeDocument/2006/math" xmlns:v="urn:schemas-microsoft-com:vml" xmlns:wp14="http://schemas.microsoft.com/office/word/2010/wordprocessingDrawing" xmlns:wp="http://schemas.openxmlformats.org/drawingml/2006/wordprocessingDrawing" xmlns:w10="urn:schemas-microsoft-com:office:word" xmlns:w="http://schemas.openxmlformats.org/wordprocessingml/2006/main" xmlns:w14="http://schemas.microsoft.com/office/word/2010/wordml" xmlns:w15="http://schemas.microsoft.com/office/word/2012/wordml" xmlns:w16cex="http://schemas.microsoft.com/office/word/2018/wordml/cex" xmlns:w16cid="http://schemas.microsoft.com/office/word/2016/wordml/cid" xmlns:w16="http://schemas.microsoft.com/office/word/2018/wordml" xmlns:w16sdtdh="http://schemas.microsoft.com/office/word/2020/wordml/sdtdatahash" xmlns:w16se="http://schemas.microsoft.com/office/word/2015/wordml/symex" xmlns:wpg="http://schemas.microsoft.com/office/word/2010/wordprocessingGroup" xmlns:wpi="http://schemas.microsoft.com/office/word/2010/wordprocessingInk" xmlns:wne="http://schemas.microsoft.com/office/word/2006/wordml" xmlns:wps="http://schemas.microsoft.com/office/word/2010/wordprocessingShape" mc:Ignorable="w14 w15 w16se w16cid w16 w16cex w16sdtdh wp14">
+<w:ftr xmlns:wpc="http://schemas.microsoft.com/office/word/2010/wordprocessingCanvas" xmlns:cx="http://schemas.microsoft.com/office/drawing/2014/chartex" xmlns:cx1="http://schemas.microsoft.com/office/drawing/2015/9/8/chartex" xmlns:cx2="http://schemas.microsoft.com/office/drawing/2015/10/21/chartex" xmlns:cx3="http://schemas.microsoft.com/office/drawing/2016/5/9/chartex" xmlns:cx4="http://schemas.microsoft.com/office/drawing/2016/5/10/chartex" xmlns:cx5="http://schemas.microsoft.com/office/drawing/2016/5/11/chartex" xmlns:cx6="http://schemas.microsoft.com/office/drawing/2016/5/12/chartex" xmlns:cx7="http://schemas.microsoft.com/office/drawing/2016/5/13/chartex" xmlns:cx8="http://schemas.microsoft.com/office/drawing/2016/5/14/chartex" xmlns:mc="http://schemas.openxmlformats.org/markup-compatibility/2006" xmlns:aink="http://schemas.microsoft.com/office/drawing/2016/ink" xmlns:am3d="http://schemas.microsoft.com/office/drawing/2017/model3d" xmlns:o="urn:schemas-microsoft-com:office:office" xmlns:oel="http://schemas.microsoft.com/office/2019/extlst" xmlns:r="http://schemas.openxmlformats.org/officeDocument/2006/relationships" xmlns:m="http://schemas.openxmlformats.org/officeDocument/2006/math" xmlns:v="urn:schemas-microsoft-com:vml" xmlns:wp14="http://schemas.microsoft.com/office/word/2010/wordprocessingDrawing" xmlns:wp="http://schemas.openxmlformats.org/drawingml/2006/wordprocessingDrawing" xmlns:w10="urn:schemas-microsoft-com:office:word" xmlns:w="http://schemas.openxmlformats.org/wordprocessingml/2006/main" xmlns:w14="http://schemas.microsoft.com/office/word/2010/wordml" xmlns:w15="http://schemas.microsoft.com/office/word/2012/wordml" xmlns:w16cex="http://schemas.microsoft.com/office/word/2018/wordml/cex" xmlns:w16cid="http://schemas.microsoft.com/office/word/2016/wordml/cid" xmlns:w16="http://schemas.microsoft.com/office/word/2018/wordml" xmlns:w16du="http://schemas.microsoft.com/office/word/2023/wordml/word16du" xmlns:w16sdtdh="http://schemas.microsoft.com/office/word/2020/wordml/sdtdatahash" xmlns:w16se="http://schemas.microsoft.com/office/word/2015/wordml/symex" xmlns:wpg="http://schemas.microsoft.com/office/word/2010/wordprocessingGroup" xmlns:wpi="http://schemas.microsoft.com/office/word/2010/wordprocessingInk" xmlns:wne="http://schemas.microsoft.com/office/word/2006/wordml" xmlns:wps="http://schemas.microsoft.com/office/word/2010/wordprocessingShape" mc:Ignorable="w14 w15 w16se w16cid w16 w16cex w16sdtdh w16du wp14">
   <w:p>
     <w:pPr>
       <w:pStyle w:val="Piedepgina"/>
@@ -6238,7 +6255,7 @@
 </file>
 
 <file path=word/footer3.xml><?xml version="1.0" encoding="utf-8"?>
-<w:ftr xmlns:wpc="http://schemas.microsoft.com/office/word/2010/wordprocessingCanvas" xmlns:cx="http://schemas.microsoft.com/office/drawing/2014/chartex" xmlns:cx1="http://schemas.microsoft.com/office/drawing/2015/9/8/chartex" xmlns:cx2="http://schemas.microsoft.com/office/drawing/2015/10/21/chartex" xmlns:cx3="http://schemas.microsoft.com/office/drawing/2016/5/9/chartex" xmlns:cx4="http://schemas.microsoft.com/office/drawing/2016/5/10/chartex" xmlns:cx5="http://schemas.microsoft.com/office/drawing/2016/5/11/chartex" xmlns:cx6="http://schemas.microsoft.com/office/drawing/2016/5/12/chartex" xmlns:cx7="http://schemas.microsoft.com/office/drawing/2016/5/13/chartex" xmlns:cx8="http://schemas.microsoft.com/office/drawing/2016/5/14/chartex" xmlns:mc="http://schemas.openxmlformats.org/markup-compatibility/2006" xmlns:aink="http://schemas.microsoft.com/office/drawing/2016/ink" xmlns:am3d="http://schemas.microsoft.com/office/drawing/2017/model3d" xmlns:o="urn:schemas-microsoft-com:office:office" xmlns:oel="http://schemas.microsoft.com/office/2019/extlst" xmlns:r="http://schemas.openxmlformats.org/officeDocument/2006/relationships" xmlns:m="http://schemas.openxmlformats.org/officeDocument/2006/math" xmlns:v="urn:schemas-microsoft-com:vml" xmlns:wp14="http://schemas.microsoft.com/office/word/2010/wordprocessingDrawing" xmlns:wp="http://schemas.openxmlformats.org/drawingml/2006/wordprocessingDrawing" xmlns:w10="urn:schemas-microsoft-com:office:word" xmlns:w="http://schemas.openxmlformats.org/wordprocessingml/2006/main" xmlns:w14="http://schemas.microsoft.com/office/word/2010/wordml" xmlns:w15="http://schemas.microsoft.com/office/word/2012/wordml" xmlns:w16cex="http://schemas.microsoft.com/office/word/2018/wordml/cex" xmlns:w16cid="http://schemas.microsoft.com/office/word/2016/wordml/cid" xmlns:w16="http://schemas.microsoft.com/office/word/2018/wordml" xmlns:w16sdtdh="http://schemas.microsoft.com/office/word/2020/wordml/sdtdatahash" xmlns:w16se="http://schemas.microsoft.com/office/word/2015/wordml/symex" xmlns:wpg="http://schemas.microsoft.com/office/word/2010/wordprocessingGroup" xmlns:wpi="http://schemas.microsoft.com/office/word/2010/wordprocessingInk" xmlns:wne="http://schemas.microsoft.com/office/word/2006/wordml" xmlns:wps="http://schemas.microsoft.com/office/word/2010/wordprocessingShape" mc:Ignorable="w14 w15 w16se w16cid w16 w16cex w16sdtdh wp14">
+<w:ftr xmlns:wpc="http://schemas.microsoft.com/office/word/2010/wordprocessingCanvas" xmlns:cx="http://schemas.microsoft.com/office/drawing/2014/chartex" xmlns:cx1="http://schemas.microsoft.com/office/drawing/2015/9/8/chartex" xmlns:cx2="http://schemas.microsoft.com/office/drawing/2015/10/21/chartex" xmlns:cx3="http://schemas.microsoft.com/office/drawing/2016/5/9/chartex" xmlns:cx4="http://schemas.microsoft.com/office/drawing/2016/5/10/chartex" xmlns:cx5="http://schemas.microsoft.com/office/drawing/2016/5/11/chartex" xmlns:cx6="http://schemas.microsoft.com/office/drawing/2016/5/12/chartex" xmlns:cx7="http://schemas.microsoft.com/office/drawing/2016/5/13/chartex" xmlns:cx8="http://schemas.microsoft.com/office/drawing/2016/5/14/chartex" xmlns:mc="http://schemas.openxmlformats.org/markup-compatibility/2006" xmlns:aink="http://schemas.microsoft.com/office/drawing/2016/ink" xmlns:am3d="http://schemas.microsoft.com/office/drawing/2017/model3d" xmlns:o="urn:schemas-microsoft-com:office:office" xmlns:oel="http://schemas.microsoft.com/office/2019/extlst" xmlns:r="http://schemas.openxmlformats.org/officeDocument/2006/relationships" xmlns:m="http://schemas.openxmlformats.org/officeDocument/2006/math" xmlns:v="urn:schemas-microsoft-com:vml" xmlns:wp14="http://schemas.microsoft.com/office/word/2010/wordprocessingDrawing" xmlns:wp="http://schemas.openxmlformats.org/drawingml/2006/wordprocessingDrawing" xmlns:w10="urn:schemas-microsoft-com:office:word" xmlns:w="http://schemas.openxmlformats.org/wordprocessingml/2006/main" xmlns:w14="http://schemas.microsoft.com/office/word/2010/wordml" xmlns:w15="http://schemas.microsoft.com/office/word/2012/wordml" xmlns:w16cex="http://schemas.microsoft.com/office/word/2018/wordml/cex" xmlns:w16cid="http://schemas.microsoft.com/office/word/2016/wordml/cid" xmlns:w16="http://schemas.microsoft.com/office/word/2018/wordml" xmlns:w16du="http://schemas.microsoft.com/office/word/2023/wordml/word16du" xmlns:w16sdtdh="http://schemas.microsoft.com/office/word/2020/wordml/sdtdatahash" xmlns:w16se="http://schemas.microsoft.com/office/word/2015/wordml/symex" xmlns:wpg="http://schemas.microsoft.com/office/word/2010/wordprocessingGroup" xmlns:wpi="http://schemas.microsoft.com/office/word/2010/wordprocessingInk" xmlns:wne="http://schemas.microsoft.com/office/word/2006/wordml" xmlns:wps="http://schemas.microsoft.com/office/word/2010/wordprocessingShape" mc:Ignorable="w14 w15 w16se w16cid w16 w16cex w16sdtdh w16du wp14">
   <w:p>
     <w:pPr>
       <w:pStyle w:val="Piedepgina"/>
@@ -6276,7 +6293,7 @@
 </file>
 
 <file path=word/footer4.xml><?xml version="1.0" encoding="utf-8"?>
-<w:ftr xmlns:wpc="http://schemas.microsoft.com/office/word/2010/wordprocessingCanvas" xmlns:cx="http://schemas.microsoft.com/office/drawing/2014/chartex" xmlns:cx1="http://schemas.microsoft.com/office/drawing/2015/9/8/chartex" xmlns:cx2="http://schemas.microsoft.com/office/drawing/2015/10/21/chartex" xmlns:cx3="http://schemas.microsoft.com/office/drawing/2016/5/9/chartex" xmlns:cx4="http://schemas.microsoft.com/office/drawing/2016/5/10/chartex" xmlns:cx5="http://schemas.microsoft.com/office/drawing/2016/5/11/chartex" xmlns:cx6="http://schemas.microsoft.com/office/drawing/2016/5/12/chartex" xmlns:cx7="http://schemas.microsoft.com/office/drawing/2016/5/13/chartex" xmlns:cx8="http://schemas.microsoft.com/office/drawing/2016/5/14/chartex" xmlns:mc="http://schemas.openxmlformats.org/markup-compatibility/2006" xmlns:aink="http://schemas.microsoft.com/office/drawing/2016/ink" xmlns:am3d="http://schemas.microsoft.com/office/drawing/2017/model3d" xmlns:o="urn:schemas-microsoft-com:office:office" xmlns:oel="http://schemas.microsoft.com/office/2019/extlst" xmlns:r="http://schemas.openxmlformats.org/officeDocument/2006/relationships" xmlns:m="http://schemas.openxmlformats.org/officeDocument/2006/math" xmlns:v="urn:schemas-microsoft-com:vml" xmlns:wp14="http://schemas.microsoft.com/office/word/2010/wordprocessingDrawing" xmlns:wp="http://schemas.openxmlformats.org/drawingml/2006/wordprocessingDrawing" xmlns:w10="urn:schemas-microsoft-com:office:word" xmlns:w="http://schemas.openxmlformats.org/wordprocessingml/2006/main" xmlns:w14="http://schemas.microsoft.com/office/word/2010/wordml" xmlns:w15="http://schemas.microsoft.com/office/word/2012/wordml" xmlns:w16cex="http://schemas.microsoft.com/office/word/2018/wordml/cex" xmlns:w16cid="http://schemas.microsoft.com/office/word/2016/wordml/cid" xmlns:w16="http://schemas.microsoft.com/office/word/2018/wordml" xmlns:w16sdtdh="http://schemas.microsoft.com/office/word/2020/wordml/sdtdatahash" xmlns:w16se="http://schemas.microsoft.com/office/word/2015/wordml/symex" xmlns:wpg="http://schemas.microsoft.com/office/word/2010/wordprocessingGroup" xmlns:wpi="http://schemas.microsoft.com/office/word/2010/wordprocessingInk" xmlns:wne="http://schemas.microsoft.com/office/word/2006/wordml" xmlns:wps="http://schemas.microsoft.com/office/word/2010/wordprocessingShape" mc:Ignorable="w14 w15 w16se w16cid w16 w16cex w16sdtdh wp14">
+<w:ftr xmlns:wpc="http://schemas.microsoft.com/office/word/2010/wordprocessingCanvas" xmlns:cx="http://schemas.microsoft.com/office/drawing/2014/chartex" xmlns:cx1="http://schemas.microsoft.com/office/drawing/2015/9/8/chartex" xmlns:cx2="http://schemas.microsoft.com/office/drawing/2015/10/21/chartex" xmlns:cx3="http://schemas.microsoft.com/office/drawing/2016/5/9/chartex" xmlns:cx4="http://schemas.microsoft.com/office/drawing/2016/5/10/chartex" xmlns:cx5="http://schemas.microsoft.com/office/drawing/2016/5/11/chartex" xmlns:cx6="http://schemas.microsoft.com/office/drawing/2016/5/12/chartex" xmlns:cx7="http://schemas.microsoft.com/office/drawing/2016/5/13/chartex" xmlns:cx8="http://schemas.microsoft.com/office/drawing/2016/5/14/chartex" xmlns:mc="http://schemas.openxmlformats.org/markup-compatibility/2006" xmlns:aink="http://schemas.microsoft.com/office/drawing/2016/ink" xmlns:am3d="http://schemas.microsoft.com/office/drawing/2017/model3d" xmlns:o="urn:schemas-microsoft-com:office:office" xmlns:oel="http://schemas.microsoft.com/office/2019/extlst" xmlns:r="http://schemas.openxmlformats.org/officeDocument/2006/relationships" xmlns:m="http://schemas.openxmlformats.org/officeDocument/2006/math" xmlns:v="urn:schemas-microsoft-com:vml" xmlns:wp14="http://schemas.microsoft.com/office/word/2010/wordprocessingDrawing" xmlns:wp="http://schemas.openxmlformats.org/drawingml/2006/wordprocessingDrawing" xmlns:w10="urn:schemas-microsoft-com:office:word" xmlns:w="http://schemas.openxmlformats.org/wordprocessingml/2006/main" xmlns:w14="http://schemas.microsoft.com/office/word/2010/wordml" xmlns:w15="http://schemas.microsoft.com/office/word/2012/wordml" xmlns:w16cex="http://schemas.microsoft.com/office/word/2018/wordml/cex" xmlns:w16cid="http://schemas.microsoft.com/office/word/2016/wordml/cid" xmlns:w16="http://schemas.microsoft.com/office/word/2018/wordml" xmlns:w16du="http://schemas.microsoft.com/office/word/2023/wordml/word16du" xmlns:w16sdtdh="http://schemas.microsoft.com/office/word/2020/wordml/sdtdatahash" xmlns:w16se="http://schemas.microsoft.com/office/word/2015/wordml/symex" xmlns:wpg="http://schemas.microsoft.com/office/word/2010/wordprocessingGroup" xmlns:wpi="http://schemas.microsoft.com/office/word/2010/wordprocessingInk" xmlns:wne="http://schemas.microsoft.com/office/word/2006/wordml" xmlns:wps="http://schemas.microsoft.com/office/word/2010/wordprocessingShape" mc:Ignorable="w14 w15 w16se w16cid w16 w16cex w16sdtdh w16du wp14">
   <w:p>
     <w:pPr>
       <w:pStyle w:val="Piedepgina"/>
@@ -6333,7 +6350,7 @@
 </file>
 
 <file path=word/footer5.xml><?xml version="1.0" encoding="utf-8"?>
-<w:ftr xmlns:wpc="http://schemas.microsoft.com/office/word/2010/wordprocessingCanvas" xmlns:cx="http://schemas.microsoft.com/office/drawing/2014/chartex" xmlns:cx1="http://schemas.microsoft.com/office/drawing/2015/9/8/chartex" xmlns:cx2="http://schemas.microsoft.com/office/drawing/2015/10/21/chartex" xmlns:cx3="http://schemas.microsoft.com/office/drawing/2016/5/9/chartex" xmlns:cx4="http://schemas.microsoft.com/office/drawing/2016/5/10/chartex" xmlns:cx5="http://schemas.microsoft.com/office/drawing/2016/5/11/chartex" xmlns:cx6="http://schemas.microsoft.com/office/drawing/2016/5/12/chartex" xmlns:cx7="http://schemas.microsoft.com/office/drawing/2016/5/13/chartex" xmlns:cx8="http://schemas.microsoft.com/office/drawing/2016/5/14/chartex" xmlns:mc="http://schemas.openxmlformats.org/markup-compatibility/2006" xmlns:aink="http://schemas.microsoft.com/office/drawing/2016/ink" xmlns:am3d="http://schemas.microsoft.com/office/drawing/2017/model3d" xmlns:o="urn:schemas-microsoft-com:office:office" xmlns:oel="http://schemas.microsoft.com/office/2019/extlst" xmlns:r="http://schemas.openxmlformats.org/officeDocument/2006/relationships" xmlns:m="http://schemas.openxmlformats.org/officeDocument/2006/math" xmlns:v="urn:schemas-microsoft-com:vml" xmlns:wp14="http://schemas.microsoft.com/office/word/2010/wordprocessingDrawing" xmlns:wp="http://schemas.openxmlformats.org/drawingml/2006/wordprocessingDrawing" xmlns:w10="urn:schemas-microsoft-com:office:word" xmlns:w="http://schemas.openxmlformats.org/wordprocessingml/2006/main" xmlns:w14="http://schemas.microsoft.com/office/word/2010/wordml" xmlns:w15="http://schemas.microsoft.com/office/word/2012/wordml" xmlns:w16cex="http://schemas.microsoft.com/office/word/2018/wordml/cex" xmlns:w16cid="http://schemas.microsoft.com/office/word/2016/wordml/cid" xmlns:w16="http://schemas.microsoft.com/office/word/2018/wordml" xmlns:w16sdtdh="http://schemas.microsoft.com/office/word/2020/wordml/sdtdatahash" xmlns:w16se="http://schemas.microsoft.com/office/word/2015/wordml/symex" xmlns:wpg="http://schemas.microsoft.com/office/word/2010/wordprocessingGroup" xmlns:wpi="http://schemas.microsoft.com/office/word/2010/wordprocessingInk" xmlns:wne="http://schemas.microsoft.com/office/word/2006/wordml" xmlns:wps="http://schemas.microsoft.com/office/word/2010/wordprocessingShape" mc:Ignorable="w14 w15 w16se w16cid w16 w16cex w16sdtdh wp14">
+<w:ftr xmlns:wpc="http://schemas.microsoft.com/office/word/2010/wordprocessingCanvas" xmlns:cx="http://schemas.microsoft.com/office/drawing/2014/chartex" xmlns:cx1="http://schemas.microsoft.com/office/drawing/2015/9/8/chartex" xmlns:cx2="http://schemas.microsoft.com/office/drawing/2015/10/21/chartex" xmlns:cx3="http://schemas.microsoft.com/office/drawing/2016/5/9/chartex" xmlns:cx4="http://schemas.microsoft.com/office/drawing/2016/5/10/chartex" xmlns:cx5="http://schemas.microsoft.com/office/drawing/2016/5/11/chartex" xmlns:cx6="http://schemas.microsoft.com/office/drawing/2016/5/12/chartex" xmlns:cx7="http://schemas.microsoft.com/office/drawing/2016/5/13/chartex" xmlns:cx8="http://schemas.microsoft.com/office/drawing/2016/5/14/chartex" xmlns:mc="http://schemas.openxmlformats.org/markup-compatibility/2006" xmlns:aink="http://schemas.microsoft.com/office/drawing/2016/ink" xmlns:am3d="http://schemas.microsoft.com/office/drawing/2017/model3d" xmlns:o="urn:schemas-microsoft-com:office:office" xmlns:oel="http://schemas.microsoft.com/office/2019/extlst" xmlns:r="http://schemas.openxmlformats.org/officeDocument/2006/relationships" xmlns:m="http://schemas.openxmlformats.org/officeDocument/2006/math" xmlns:v="urn:schemas-microsoft-com:vml" xmlns:wp14="http://schemas.microsoft.com/office/word/2010/wordprocessingDrawing" xmlns:wp="http://schemas.openxmlformats.org/drawingml/2006/wordprocessingDrawing" xmlns:w10="urn:schemas-microsoft-com:office:word" xmlns:w="http://schemas.openxmlformats.org/wordprocessingml/2006/main" xmlns:w14="http://schemas.microsoft.com/office/word/2010/wordml" xmlns:w15="http://schemas.microsoft.com/office/word/2012/wordml" xmlns:w16cex="http://schemas.microsoft.com/office/word/2018/wordml/cex" xmlns:w16cid="http://schemas.microsoft.com/office/word/2016/wordml/cid" xmlns:w16="http://schemas.microsoft.com/office/word/2018/wordml" xmlns:w16du="http://schemas.microsoft.com/office/word/2023/wordml/word16du" xmlns:w16sdtdh="http://schemas.microsoft.com/office/word/2020/wordml/sdtdatahash" xmlns:w16se="http://schemas.microsoft.com/office/word/2015/wordml/symex" xmlns:wpg="http://schemas.microsoft.com/office/word/2010/wordprocessingGroup" xmlns:wpi="http://schemas.microsoft.com/office/word/2010/wordprocessingInk" xmlns:wne="http://schemas.microsoft.com/office/word/2006/wordml" xmlns:wps="http://schemas.microsoft.com/office/word/2010/wordprocessingShape" mc:Ignorable="w14 w15 w16se w16cid w16 w16cex w16sdtdh w16du wp14">
   <w:p>
     <w:pPr>
       <w:pStyle w:val="Piedepgina"/>
@@ -6390,7 +6407,7 @@
 </file>
 
 <file path=word/footer6.xml><?xml version="1.0" encoding="utf-8"?>
-<w:ftr xmlns:wpc="http://schemas.microsoft.com/office/word/2010/wordprocessingCanvas" xmlns:cx="http://schemas.microsoft.com/office/drawing/2014/chartex" xmlns:cx1="http://schemas.microsoft.com/office/drawing/2015/9/8/chartex" xmlns:cx2="http://schemas.microsoft.com/office/drawing/2015/10/21/chartex" xmlns:cx3="http://schemas.microsoft.com/office/drawing/2016/5/9/chartex" xmlns:cx4="http://schemas.microsoft.com/office/drawing/2016/5/10/chartex" xmlns:cx5="http://schemas.microsoft.com/office/drawing/2016/5/11/chartex" xmlns:cx6="http://schemas.microsoft.com/office/drawing/2016/5/12/chartex" xmlns:cx7="http://schemas.microsoft.com/office/drawing/2016/5/13/chartex" xmlns:cx8="http://schemas.microsoft.com/office/drawing/2016/5/14/chartex" xmlns:mc="http://schemas.openxmlformats.org/markup-compatibility/2006" xmlns:aink="http://schemas.microsoft.com/office/drawing/2016/ink" xmlns:am3d="http://schemas.microsoft.com/office/drawing/2017/model3d" xmlns:o="urn:schemas-microsoft-com:office:office" xmlns:oel="http://schemas.microsoft.com/office/2019/extlst" xmlns:r="http://schemas.openxmlformats.org/officeDocument/2006/relationships" xmlns:m="http://schemas.openxmlformats.org/officeDocument/2006/math" xmlns:v="urn:schemas-microsoft-com:vml" xmlns:wp14="http://schemas.microsoft.com/office/word/2010/wordprocessingDrawing" xmlns:wp="http://schemas.openxmlformats.org/drawingml/2006/wordprocessingDrawing" xmlns:w10="urn:schemas-microsoft-com:office:word" xmlns:w="http://schemas.openxmlformats.org/wordprocessingml/2006/main" xmlns:w14="http://schemas.microsoft.com/office/word/2010/wordml" xmlns:w15="http://schemas.microsoft.com/office/word/2012/wordml" xmlns:w16cex="http://schemas.microsoft.com/office/word/2018/wordml/cex" xmlns:w16cid="http://schemas.microsoft.com/office/word/2016/wordml/cid" xmlns:w16="http://schemas.microsoft.com/office/word/2018/wordml" xmlns:w16sdtdh="http://schemas.microsoft.com/office/word/2020/wordml/sdtdatahash" xmlns:w16se="http://schemas.microsoft.com/office/word/2015/wordml/symex" xmlns:wpg="http://schemas.microsoft.com/office/word/2010/wordprocessingGroup" xmlns:wpi="http://schemas.microsoft.com/office/word/2010/wordprocessingInk" xmlns:wne="http://schemas.microsoft.com/office/word/2006/wordml" xmlns:wps="http://schemas.microsoft.com/office/word/2010/wordprocessingShape" mc:Ignorable="w14 w15 w16se w16cid w16 w16cex w16sdtdh wp14">
+<w:ftr xmlns:wpc="http://schemas.microsoft.com/office/word/2010/wordprocessingCanvas" xmlns:cx="http://schemas.microsoft.com/office/drawing/2014/chartex" xmlns:cx1="http://schemas.microsoft.com/office/drawing/2015/9/8/chartex" xmlns:cx2="http://schemas.microsoft.com/office/drawing/2015/10/21/chartex" xmlns:cx3="http://schemas.microsoft.com/office/drawing/2016/5/9/chartex" xmlns:cx4="http://schemas.microsoft.com/office/drawing/2016/5/10/chartex" xmlns:cx5="http://schemas.microsoft.com/office/drawing/2016/5/11/chartex" xmlns:cx6="http://schemas.microsoft.com/office/drawing/2016/5/12/chartex" xmlns:cx7="http://schemas.microsoft.com/office/drawing/2016/5/13/chartex" xmlns:cx8="http://schemas.microsoft.com/office/drawing/2016/5/14/chartex" xmlns:mc="http://schemas.openxmlformats.org/markup-compatibility/2006" xmlns:aink="http://schemas.microsoft.com/office/drawing/2016/ink" xmlns:am3d="http://schemas.microsoft.com/office/drawing/2017/model3d" xmlns:o="urn:schemas-microsoft-com:office:office" xmlns:oel="http://schemas.microsoft.com/office/2019/extlst" xmlns:r="http://schemas.openxmlformats.org/officeDocument/2006/relationships" xmlns:m="http://schemas.openxmlformats.org/officeDocument/2006/math" xmlns:v="urn:schemas-microsoft-com:vml" xmlns:wp14="http://schemas.microsoft.com/office/word/2010/wordprocessingDrawing" xmlns:wp="http://schemas.openxmlformats.org/drawingml/2006/wordprocessingDrawing" xmlns:w10="urn:schemas-microsoft-com:office:word" xmlns:w="http://schemas.openxmlformats.org/wordprocessingml/2006/main" xmlns:w14="http://schemas.microsoft.com/office/word/2010/wordml" xmlns:w15="http://schemas.microsoft.com/office/word/2012/wordml" xmlns:w16cex="http://schemas.microsoft.com/office/word/2018/wordml/cex" xmlns:w16cid="http://schemas.microsoft.com/office/word/2016/wordml/cid" xmlns:w16="http://schemas.microsoft.com/office/word/2018/wordml" xmlns:w16du="http://schemas.microsoft.com/office/word/2023/wordml/word16du" xmlns:w16sdtdh="http://schemas.microsoft.com/office/word/2020/wordml/sdtdatahash" xmlns:w16se="http://schemas.microsoft.com/office/word/2015/wordml/symex" xmlns:wpg="http://schemas.microsoft.com/office/word/2010/wordprocessingGroup" xmlns:wpi="http://schemas.microsoft.com/office/word/2010/wordprocessingInk" xmlns:wne="http://schemas.microsoft.com/office/word/2006/wordml" xmlns:wps="http://schemas.microsoft.com/office/word/2010/wordprocessingShape" mc:Ignorable="w14 w15 w16se w16cid w16 w16cex w16sdtdh w16du wp14">
   <w:p>
     <w:pPr>
       <w:pStyle w:val="Piedepgina"/>
@@ -6441,7 +6458,7 @@
 </file>
 
 <file path=word/footnotes.xml><?xml version="1.0" encoding="utf-8"?>
-<w:footnotes xmlns:wpc="http://schemas.microsoft.com/office/word/2010/wordprocessingCanvas" xmlns:cx="http://schemas.microsoft.com/office/drawing/2014/chartex" xmlns:cx1="http://schemas.microsoft.com/office/drawing/2015/9/8/chartex" xmlns:cx2="http://schemas.microsoft.com/office/drawing/2015/10/21/chartex" xmlns:cx3="http://schemas.microsoft.com/office/drawing/2016/5/9/chartex" xmlns:cx4="http://schemas.microsoft.com/office/drawing/2016/5/10/chartex" xmlns:cx5="http://schemas.microsoft.com/office/drawing/2016/5/11/chartex" xmlns:cx6="http://schemas.microsoft.com/office/drawing/2016/5/12/chartex" xmlns:cx7="http://schemas.microsoft.com/office/drawing/2016/5/13/chartex" xmlns:cx8="http://schemas.microsoft.com/office/drawing/2016/5/14/chartex" xmlns:mc="http://schemas.openxmlformats.org/markup-compatibility/2006" xmlns:aink="http://schemas.microsoft.com/office/drawing/2016/ink" xmlns:am3d="http://schemas.microsoft.com/office/drawing/2017/model3d" xmlns:o="urn:schemas-microsoft-com:office:office" xmlns:oel="http://schemas.microsoft.com/office/2019/extlst" xmlns:r="http://schemas.openxmlformats.org/officeDocument/2006/relationships" xmlns:m="http://schemas.openxmlformats.org/officeDocument/2006/math" xmlns:v="urn:schemas-microsoft-com:vml" xmlns:wp14="http://schemas.microsoft.com/office/word/2010/wordprocessingDrawing" xmlns:wp="http://schemas.openxmlformats.org/drawingml/2006/wordprocessingDrawing" xmlns:w10="urn:schemas-microsoft-com:office:word" xmlns:w="http://schemas.openxmlformats.org/wordprocessingml/2006/main" xmlns:w14="http://schemas.microsoft.com/office/word/2010/wordml" xmlns:w15="http://schemas.microsoft.com/office/word/2012/wordml" xmlns:w16cex="http://schemas.microsoft.com/office/word/2018/wordml/cex" xmlns:w16cid="http://schemas.microsoft.com/office/word/2016/wordml/cid" xmlns:w16="http://schemas.microsoft.com/office/word/2018/wordml" xmlns:w16sdtdh="http://schemas.microsoft.com/office/word/2020/wordml/sdtdatahash" xmlns:w16se="http://schemas.microsoft.com/office/word/2015/wordml/symex" xmlns:wpg="http://schemas.microsoft.com/office/word/2010/wordprocessingGroup" xmlns:wpi="http://schemas.microsoft.com/office/word/2010/wordprocessingInk" xmlns:wne="http://schemas.microsoft.com/office/word/2006/wordml" xmlns:wps="http://schemas.microsoft.com/office/word/2010/wordprocessingShape" mc:Ignorable="w14 w15 w16se w16cid w16 w16cex w16sdtdh wp14">
+<w:footnotes xmlns:wpc="http://schemas.microsoft.com/office/word/2010/wordprocessingCanvas" xmlns:cx="http://schemas.microsoft.com/office/drawing/2014/chartex" xmlns:cx1="http://schemas.microsoft.com/office/drawing/2015/9/8/chartex" xmlns:cx2="http://schemas.microsoft.com/office/drawing/2015/10/21/chartex" xmlns:cx3="http://schemas.microsoft.com/office/drawing/2016/5/9/chartex" xmlns:cx4="http://schemas.microsoft.com/office/drawing/2016/5/10/chartex" xmlns:cx5="http://schemas.microsoft.com/office/drawing/2016/5/11/chartex" xmlns:cx6="http://schemas.microsoft.com/office/drawing/2016/5/12/chartex" xmlns:cx7="http://schemas.microsoft.com/office/drawing/2016/5/13/chartex" xmlns:cx8="http://schemas.microsoft.com/office/drawing/2016/5/14/chartex" xmlns:mc="http://schemas.openxmlformats.org/markup-compatibility/2006" xmlns:aink="http://schemas.microsoft.com/office/drawing/2016/ink" xmlns:am3d="http://schemas.microsoft.com/office/drawing/2017/model3d" xmlns:o="urn:schemas-microsoft-com:office:office" xmlns:oel="http://schemas.microsoft.com/office/2019/extlst" xmlns:r="http://schemas.openxmlformats.org/officeDocument/2006/relationships" xmlns:m="http://schemas.openxmlformats.org/officeDocument/2006/math" xmlns:v="urn:schemas-microsoft-com:vml" xmlns:wp14="http://schemas.microsoft.com/office/word/2010/wordprocessingDrawing" xmlns:wp="http://schemas.openxmlformats.org/drawingml/2006/wordprocessingDrawing" xmlns:w10="urn:schemas-microsoft-com:office:word" xmlns:w="http://schemas.openxmlformats.org/wordprocessingml/2006/main" xmlns:w14="http://schemas.microsoft.com/office/word/2010/wordml" xmlns:w15="http://schemas.microsoft.com/office/word/2012/wordml" xmlns:w16cex="http://schemas.microsoft.com/office/word/2018/wordml/cex" xmlns:w16cid="http://schemas.microsoft.com/office/word/2016/wordml/cid" xmlns:w16="http://schemas.microsoft.com/office/word/2018/wordml" xmlns:w16du="http://schemas.microsoft.com/office/word/2023/wordml/word16du" xmlns:w16sdtdh="http://schemas.microsoft.com/office/word/2020/wordml/sdtdatahash" xmlns:w16se="http://schemas.microsoft.com/office/word/2015/wordml/symex" xmlns:wpg="http://schemas.microsoft.com/office/word/2010/wordprocessingGroup" xmlns:wpi="http://schemas.microsoft.com/office/word/2010/wordprocessingInk" xmlns:wne="http://schemas.microsoft.com/office/word/2006/wordml" xmlns:wps="http://schemas.microsoft.com/office/word/2010/wordprocessingShape" mc:Ignorable="w14 w15 w16se w16cid w16 w16cex w16sdtdh w16du wp14">
   <w:footnote w:type="separator" w:id="-1">
     <w:p>
       <w:r>
@@ -6482,7 +6499,7 @@
 </file>
 
 <file path=word/numbering.xml><?xml version="1.0" encoding="utf-8"?>
-<w:numbering xmlns:wpc="http://schemas.microsoft.com/office/word/2010/wordprocessingCanvas" xmlns:cx="http://schemas.microsoft.com/office/drawing/2014/chartex" xmlns:cx1="http://schemas.microsoft.com/office/drawing/2015/9/8/chartex" xmlns:cx2="http://schemas.microsoft.com/office/drawing/2015/10/21/chartex" xmlns:cx3="http://schemas.microsoft.com/office/drawing/2016/5/9/chartex" xmlns:cx4="http://schemas.microsoft.com/office/drawing/2016/5/10/chartex" xmlns:cx5="http://schemas.microsoft.com/office/drawing/2016/5/11/chartex" xmlns:cx6="http://schemas.microsoft.com/office/drawing/2016/5/12/chartex" xmlns:cx7="http://schemas.microsoft.com/office/drawing/2016/5/13/chartex" xmlns:cx8="http://schemas.microsoft.com/office/drawing/2016/5/14/chartex" xmlns:mc="http://schemas.openxmlformats.org/markup-compatibility/2006" xmlns:aink="http://schemas.microsoft.com/office/drawing/2016/ink" xmlns:am3d="http://schemas.microsoft.com/office/drawing/2017/model3d" xmlns:o="urn:schemas-microsoft-com:office:office" xmlns:oel="http://schemas.microsoft.com/office/2019/extlst" xmlns:r="http://schemas.openxmlformats.org/officeDocument/2006/relationships" xmlns:m="http://schemas.openxmlformats.org/officeDocument/2006/math" xmlns:v="urn:schemas-microsoft-com:vml" xmlns:wp14="http://schemas.microsoft.com/office/word/2010/wordprocessingDrawing" xmlns:wp="http://schemas.openxmlformats.org/drawingml/2006/wordprocessingDrawing" xmlns:w10="urn:schemas-microsoft-com:office:word" xmlns:w="http://schemas.openxmlformats.org/wordprocessingml/2006/main" xmlns:w14="http://schemas.microsoft.com/office/word/2010/wordml" xmlns:w15="http://schemas.microsoft.com/office/word/2012/wordml" xmlns:w16cex="http://schemas.microsoft.com/office/word/2018/wordml/cex" xmlns:w16cid="http://schemas.microsoft.com/office/word/2016/wordml/cid" xmlns:w16="http://schemas.microsoft.com/office/word/2018/wordml" xmlns:w16sdtdh="http://schemas.microsoft.com/office/word/2020/wordml/sdtdatahash" xmlns:w16se="http://schemas.microsoft.com/office/word/2015/wordml/symex" xmlns:wpg="http://schemas.microsoft.com/office/word/2010/wordprocessingGroup" xmlns:wpi="http://schemas.microsoft.com/office/word/2010/wordprocessingInk" xmlns:wne="http://schemas.microsoft.com/office/word/2006/wordml" xmlns:wps="http://schemas.microsoft.com/office/word/2010/wordprocessingShape" mc:Ignorable="w14 w15 w16se w16cid w16 w16cex w16sdtdh wp14">
+<w:numbering xmlns:wpc="http://schemas.microsoft.com/office/word/2010/wordprocessingCanvas" xmlns:cx="http://schemas.microsoft.com/office/drawing/2014/chartex" xmlns:cx1="http://schemas.microsoft.com/office/drawing/2015/9/8/chartex" xmlns:cx2="http://schemas.microsoft.com/office/drawing/2015/10/21/chartex" xmlns:cx3="http://schemas.microsoft.com/office/drawing/2016/5/9/chartex" xmlns:cx4="http://schemas.microsoft.com/office/drawing/2016/5/10/chartex" xmlns:cx5="http://schemas.microsoft.com/office/drawing/2016/5/11/chartex" xmlns:cx6="http://schemas.microsoft.com/office/drawing/2016/5/12/chartex" xmlns:cx7="http://schemas.microsoft.com/office/drawing/2016/5/13/chartex" xmlns:cx8="http://schemas.microsoft.com/office/drawing/2016/5/14/chartex" xmlns:mc="http://schemas.openxmlformats.org/markup-compatibility/2006" xmlns:aink="http://schemas.microsoft.com/office/drawing/2016/ink" xmlns:am3d="http://schemas.microsoft.com/office/drawing/2017/model3d" xmlns:o="urn:schemas-microsoft-com:office:office" xmlns:oel="http://schemas.microsoft.com/office/2019/extlst" xmlns:r="http://schemas.openxmlformats.org/officeDocument/2006/relationships" xmlns:m="http://schemas.openxmlformats.org/officeDocument/2006/math" xmlns:v="urn:schemas-microsoft-com:vml" xmlns:wp14="http://schemas.microsoft.com/office/word/2010/wordprocessingDrawing" xmlns:wp="http://schemas.openxmlformats.org/drawingml/2006/wordprocessingDrawing" xmlns:w10="urn:schemas-microsoft-com:office:word" xmlns:w="http://schemas.openxmlformats.org/wordprocessingml/2006/main" xmlns:w14="http://schemas.microsoft.com/office/word/2010/wordml" xmlns:w15="http://schemas.microsoft.com/office/word/2012/wordml" xmlns:w16cex="http://schemas.microsoft.com/office/word/2018/wordml/cex" xmlns:w16cid="http://schemas.microsoft.com/office/word/2016/wordml/cid" xmlns:w16="http://schemas.microsoft.com/office/word/2018/wordml" xmlns:w16du="http://schemas.microsoft.com/office/word/2023/wordml/word16du" xmlns:w16sdtdh="http://schemas.microsoft.com/office/word/2020/wordml/sdtdatahash" xmlns:w16se="http://schemas.microsoft.com/office/word/2015/wordml/symex" xmlns:wpg="http://schemas.microsoft.com/office/word/2010/wordprocessingGroup" xmlns:wpi="http://schemas.microsoft.com/office/word/2010/wordprocessingInk" xmlns:wne="http://schemas.microsoft.com/office/word/2006/wordml" xmlns:wps="http://schemas.microsoft.com/office/word/2010/wordprocessingShape" mc:Ignorable="w14 w15 w16se w16cid w16 w16cex w16sdtdh w16du wp14">
   <w:abstractNum w:abstractNumId="0" w15:restartNumberingAfterBreak="0">
     <w:nsid w:val="0B405ACA"/>
     <w:multiLevelType w:val="singleLevel"/>
@@ -8559,7 +8576,7 @@
 </file>
 
 <file path=word/styles.xml><?xml version="1.0" encoding="utf-8"?>
-<w:styles xmlns:mc="http://schemas.openxmlformats.org/markup-compatibility/2006" xmlns:r="http://schemas.openxmlformats.org/officeDocument/2006/relationships" xmlns:w="http://schemas.openxmlformats.org/wordprocessingml/2006/main" xmlns:w14="http://schemas.microsoft.com/office/word/2010/wordml" xmlns:w15="http://schemas.microsoft.com/office/word/2012/wordml" xmlns:w16cex="http://schemas.microsoft.com/office/word/2018/wordml/cex" xmlns:w16cid="http://schemas.microsoft.com/office/word/2016/wordml/cid" xmlns:w16="http://schemas.microsoft.com/office/word/2018/wordml" xmlns:w16sdtdh="http://schemas.microsoft.com/office/word/2020/wordml/sdtdatahash" xmlns:w16se="http://schemas.microsoft.com/office/word/2015/wordml/symex" mc:Ignorable="w14 w15 w16se w16cid w16 w16cex w16sdtdh">
+<w:styles xmlns:mc="http://schemas.openxmlformats.org/markup-compatibility/2006" xmlns:r="http://schemas.openxmlformats.org/officeDocument/2006/relationships" xmlns:w="http://schemas.openxmlformats.org/wordprocessingml/2006/main" xmlns:w14="http://schemas.microsoft.com/office/word/2010/wordml" xmlns:w15="http://schemas.microsoft.com/office/word/2012/wordml" xmlns:w16cex="http://schemas.microsoft.com/office/word/2018/wordml/cex" xmlns:w16cid="http://schemas.microsoft.com/office/word/2016/wordml/cid" xmlns:w16="http://schemas.microsoft.com/office/word/2018/wordml" xmlns:w16du="http://schemas.microsoft.com/office/word/2023/wordml/word16du" xmlns:w16sdtdh="http://schemas.microsoft.com/office/word/2020/wordml/sdtdatahash" xmlns:w16se="http://schemas.microsoft.com/office/word/2015/wordml/symex" mc:Ignorable="w14 w15 w16se w16cid w16 w16cex w16sdtdh w16du">
   <w:docDefaults>
     <w:rPrDefault>
       <w:rPr>

</xml_diff>